<commit_message>
add parents ok! TODO: add child, search shortest path
</commit_message>
<xml_diff>
--- a/assigment1.docx
+++ b/assigment1.docx
@@ -400,6 +400,13 @@
               </w:rPr>
               <w:t>How many terms does each ontology have?</w:t>
             </w:r>
+            <w:r>
+              <w:rPr>
+                <w:rFonts w:ascii="Times New Roman" w:eastAsia="Times New Roman" w:hAnsi="Times New Roman" w:cs="Times New Roman" w:hint="eastAsia"/>
+                <w:lang w:eastAsia="zh-CN"/>
+              </w:rPr>
+              <w:t xml:space="preserve">  # size of the set</w:t>
+            </w:r>
           </w:p>
           <w:p>
             <w:pPr>
@@ -420,6 +427,50 @@
               </w:rPr>
               <w:t>What is the term ID of the root of each ontology?</w:t>
             </w:r>
+            <w:r>
+              <w:rPr>
+                <w:rFonts w:ascii="Times New Roman" w:eastAsia="Times New Roman" w:hAnsi="Times New Roman" w:cs="Times New Roman" w:hint="eastAsia"/>
+                <w:lang w:eastAsia="zh-CN"/>
+              </w:rPr>
+              <w:t xml:space="preserve"> # </w:t>
+            </w:r>
+            <w:r>
+              <w:rPr>
+                <w:rFonts w:ascii="MS Mincho" w:eastAsia="MS Mincho" w:hAnsi="MS Mincho" w:cs="MS Mincho" w:hint="eastAsia"/>
+                <w:lang w:eastAsia="zh-CN"/>
+              </w:rPr>
+              <w:t>遍</w:t>
+            </w:r>
+            <w:r>
+              <w:rPr>
+                <w:rFonts w:ascii="SimSun" w:eastAsia="SimSun" w:hAnsi="SimSun" w:cs="SimSun"/>
+                <w:lang w:eastAsia="zh-CN"/>
+              </w:rPr>
+              <w:t>历</w:t>
+            </w:r>
+            <w:r>
+              <w:rPr>
+                <w:rFonts w:ascii="MS Mincho" w:eastAsia="MS Mincho" w:hAnsi="MS Mincho" w:cs="MS Mincho" w:hint="eastAsia"/>
+                <w:lang w:eastAsia="zh-CN"/>
+              </w:rPr>
+              <w:t>找</w:t>
+            </w:r>
+            <w:proofErr w:type="spellStart"/>
+            <w:r>
+              <w:rPr>
+                <w:rFonts w:ascii="MS Mincho" w:eastAsia="MS Mincho" w:hAnsi="MS Mincho" w:cs="MS Mincho" w:hint="eastAsia"/>
+                <w:lang w:eastAsia="zh-CN"/>
+              </w:rPr>
+              <w:t>parent_list</w:t>
+            </w:r>
+            <w:proofErr w:type="spellEnd"/>
+            <w:r>
+              <w:rPr>
+                <w:rFonts w:ascii="MS Mincho" w:eastAsia="MS Mincho" w:hAnsi="MS Mincho" w:cs="MS Mincho" w:hint="eastAsia"/>
+                <w:lang w:eastAsia="zh-CN"/>
+              </w:rPr>
+              <w:t xml:space="preserve"> = 0 的</w:t>
+            </w:r>
           </w:p>
           <w:p>
             <w:pPr>
@@ -440,6 +491,101 @@
               </w:rPr>
               <w:t>How many leaf nodes does each ontology have?</w:t>
             </w:r>
+            <w:r>
+              <w:rPr>
+                <w:rFonts w:ascii="Times New Roman" w:eastAsia="Times New Roman" w:hAnsi="Times New Roman" w:cs="Times New Roman" w:hint="eastAsia"/>
+                <w:lang w:eastAsia="zh-CN"/>
+              </w:rPr>
+              <w:t xml:space="preserve"> # </w:t>
+            </w:r>
+            <w:r>
+              <w:rPr>
+                <w:rFonts w:ascii="MS Mincho" w:eastAsia="MS Mincho" w:hAnsi="MS Mincho" w:cs="MS Mincho"/>
+                <w:lang w:eastAsia="zh-CN"/>
+              </w:rPr>
+              <w:t>遍</w:t>
+            </w:r>
+            <w:r>
+              <w:rPr>
+                <w:rFonts w:ascii="SimSun" w:eastAsia="SimSun" w:hAnsi="SimSun" w:cs="SimSun"/>
+                <w:lang w:eastAsia="zh-CN"/>
+              </w:rPr>
+              <w:t>历</w:t>
+            </w:r>
+            <w:r>
+              <w:rPr>
+                <w:rFonts w:ascii="MS Mincho" w:eastAsia="MS Mincho" w:hAnsi="MS Mincho" w:cs="MS Mincho"/>
+                <w:lang w:eastAsia="zh-CN"/>
+              </w:rPr>
+              <w:t>找</w:t>
+            </w:r>
+            <w:proofErr w:type="spellStart"/>
+            <w:r>
+              <w:rPr>
+                <w:rFonts w:ascii="Times New Roman" w:eastAsia="Times New Roman" w:hAnsi="Times New Roman" w:cs="Times New Roman" w:hint="eastAsia"/>
+                <w:lang w:eastAsia="zh-CN"/>
+              </w:rPr>
+              <w:t>child_list</w:t>
+            </w:r>
+            <w:proofErr w:type="spellEnd"/>
+            <w:r>
+              <w:rPr>
+                <w:rFonts w:ascii="Times New Roman" w:eastAsia="Times New Roman" w:hAnsi="Times New Roman" w:cs="Times New Roman" w:hint="eastAsia"/>
+                <w:lang w:eastAsia="zh-CN"/>
+              </w:rPr>
+              <w:t xml:space="preserve"> = 0 </w:t>
+            </w:r>
+            <w:r>
+              <w:rPr>
+                <w:rFonts w:ascii="MS Mincho" w:eastAsia="MS Mincho" w:hAnsi="MS Mincho" w:cs="MS Mincho"/>
+                <w:lang w:eastAsia="zh-CN"/>
+              </w:rPr>
+              <w:t>的</w:t>
+            </w:r>
+            <w:r>
+              <w:rPr>
+                <w:rFonts w:ascii="Times New Roman" w:eastAsia="Times New Roman" w:hAnsi="Times New Roman" w:cs="Times New Roman" w:hint="eastAsia"/>
+                <w:lang w:eastAsia="zh-CN"/>
+              </w:rPr>
+              <w:t xml:space="preserve"> </w:t>
+            </w:r>
+            <w:r>
+              <w:rPr>
+                <w:rFonts w:ascii="SimSun" w:eastAsia="SimSun" w:hAnsi="SimSun" w:cs="SimSun"/>
+                <w:lang w:eastAsia="zh-CN"/>
+              </w:rPr>
+              <w:t>转换</w:t>
+            </w:r>
+            <w:r>
+              <w:rPr>
+                <w:rFonts w:ascii="MS Mincho" w:eastAsia="MS Mincho" w:hAnsi="MS Mincho" w:cs="MS Mincho"/>
+                <w:lang w:eastAsia="zh-CN"/>
+              </w:rPr>
+              <w:t>一下</w:t>
+            </w:r>
+            <w:r>
+              <w:rPr>
+                <w:rFonts w:ascii="Times New Roman" w:eastAsia="Times New Roman" w:hAnsi="Times New Roman" w:cs="Times New Roman" w:hint="eastAsia"/>
+                <w:lang w:eastAsia="zh-CN"/>
+              </w:rPr>
+              <w:t xml:space="preserve"> parent -&gt; </w:t>
+            </w:r>
+            <w:proofErr w:type="spellStart"/>
+            <w:r>
+              <w:rPr>
+                <w:rFonts w:ascii="Times New Roman" w:eastAsia="Times New Roman" w:hAnsi="Times New Roman" w:cs="Times New Roman"/>
+                <w:lang w:eastAsia="zh-CN"/>
+              </w:rPr>
+              <w:t>child</w:t>
+            </w:r>
+            <w:r>
+              <w:rPr>
+                <w:rFonts w:ascii="Times New Roman" w:eastAsia="Times New Roman" w:hAnsi="Times New Roman" w:cs="Times New Roman" w:hint="eastAsia"/>
+                <w:lang w:eastAsia="zh-CN"/>
+              </w:rPr>
+              <w:t>_list</w:t>
+            </w:r>
+            <w:proofErr w:type="spellEnd"/>
           </w:p>
           <w:p>
             <w:pPr>
@@ -458,7 +604,16 @@
                 <w:rFonts w:ascii="Times New Roman" w:eastAsia="Times New Roman" w:hAnsi="Times New Roman" w:cs="Times New Roman"/>
                 <w:lang w:eastAsia="zh-CN"/>
               </w:rPr>
-              <w:t>What is the longest path length from the root to a leaf node?</w:t>
+              <w:t>What is the longest path length from the root to a leaf node</w:t>
+            </w:r>
+            <w:bookmarkStart w:id="0" w:name="_GoBack"/>
+            <w:bookmarkEnd w:id="0"/>
+            <w:r>
+              <w:rPr>
+                <w:rFonts w:ascii="Times New Roman" w:eastAsia="Times New Roman" w:hAnsi="Times New Roman" w:cs="Times New Roman"/>
+                <w:lang w:eastAsia="zh-CN"/>
+              </w:rPr>
+              <w:t>?</w:t>
             </w:r>
           </w:p>
           <w:p>
@@ -484,10 +639,7 @@
         </w:tc>
       </w:tr>
     </w:tbl>
-    <w:p>
-      <w:bookmarkStart w:id="0" w:name="_GoBack"/>
-      <w:bookmarkEnd w:id="0"/>
-    </w:p>
+    <w:p/>
     <w:sectPr>
       <w:pgSz w:w="12240" w:h="15840"/>
       <w:pgMar w:top="1440" w:right="1440" w:bottom="1440" w:left="1440" w:header="720" w:footer="720" w:gutter="0"/>
@@ -886,6 +1038,7 @@
     <w:lsdException w:name="HTML Sample" w:semiHidden="1" w:unhideWhenUsed="1"/>
     <w:lsdException w:name="HTML Typewriter" w:semiHidden="1" w:unhideWhenUsed="1"/>
     <w:lsdException w:name="HTML Variable" w:semiHidden="1" w:unhideWhenUsed="1"/>
+    <w:lsdException w:name="Normal Table" w:semiHidden="1" w:unhideWhenUsed="1"/>
     <w:lsdException w:name="annotation subject" w:semiHidden="1" w:unhideWhenUsed="1"/>
     <w:lsdException w:name="No List" w:semiHidden="1" w:unhideWhenUsed="1"/>
     <w:lsdException w:name="Outline List 1" w:semiHidden="1" w:unhideWhenUsed="1"/>
@@ -931,9 +1084,11 @@
     <w:lsdException w:name="Table Subtle 1" w:semiHidden="1" w:unhideWhenUsed="1"/>
     <w:lsdException w:name="Table Subtle 2" w:semiHidden="1" w:unhideWhenUsed="1"/>
     <w:lsdException w:name="Table Web 1" w:semiHidden="1" w:unhideWhenUsed="1"/>
+    <w:lsdException w:name="Table Web 2" w:semiHidden="1" w:unhideWhenUsed="1"/>
     <w:lsdException w:name="Table Web 3" w:semiHidden="1" w:unhideWhenUsed="1"/>
     <w:lsdException w:name="Balloon Text" w:semiHidden="1" w:unhideWhenUsed="1"/>
     <w:lsdException w:name="Table Grid" w:uiPriority="39"/>
+    <w:lsdException w:name="Table Theme" w:semiHidden="1" w:unhideWhenUsed="1"/>
     <w:lsdException w:name="Note Level 1" w:semiHidden="1" w:unhideWhenUsed="1"/>
     <w:lsdException w:name="Note Level 2" w:semiHidden="1" w:unhideWhenUsed="1"/>
     <w:lsdException w:name="Note Level 3" w:semiHidden="1" w:unhideWhenUsed="1"/>

</xml_diff>

<commit_message>
prob 1-4 result get
</commit_message>
<xml_diff>
--- a/assigment1.docx
+++ b/assigment1.docx
@@ -604,16 +604,7 @@
                 <w:rFonts w:ascii="Times New Roman" w:eastAsia="Times New Roman" w:hAnsi="Times New Roman" w:cs="Times New Roman"/>
                 <w:lang w:eastAsia="zh-CN"/>
               </w:rPr>
-              <w:t>What is the longest path length from the root to a leaf node</w:t>
-            </w:r>
-            <w:bookmarkStart w:id="0" w:name="_GoBack"/>
-            <w:bookmarkEnd w:id="0"/>
-            <w:r>
-              <w:rPr>
-                <w:rFonts w:ascii="Times New Roman" w:eastAsia="Times New Roman" w:hAnsi="Times New Roman" w:cs="Times New Roman"/>
-                <w:lang w:eastAsia="zh-CN"/>
-              </w:rPr>
-              <w:t>?</w:t>
+              <w:t>What is the longest path length from the root to a leaf node?</w:t>
             </w:r>
           </w:p>
           <w:p>
@@ -639,7 +630,61 @@
         </w:tc>
       </w:tr>
     </w:tbl>
-    <w:p/>
+    <w:p>
+      <w:pPr>
+        <w:rPr>
+          <w:rFonts w:hint="eastAsia"/>
+          <w:lang w:eastAsia="zh-CN"/>
+        </w:rPr>
+      </w:pPr>
+    </w:p>
+    <w:p>
+      <w:r>
+        <w:t>BP Size: 29692</w:t>
+      </w:r>
+      <w:bookmarkStart w:id="0" w:name="_GoBack"/>
+      <w:bookmarkEnd w:id="0"/>
+    </w:p>
+    <w:p>
+      <w:r>
+        <w:t>MF Size: 11111</w:t>
+      </w:r>
+    </w:p>
+    <w:p>
+      <w:r>
+        <w:t>CC Size: 4206</w:t>
+      </w:r>
+    </w:p>
+    <w:p>
+      <w:r>
+        <w:t>BP Root: ['GO:0008150']</w:t>
+      </w:r>
+    </w:p>
+    <w:p>
+      <w:r>
+        <w:t>MF Root: ['GO:0003674']</w:t>
+      </w:r>
+    </w:p>
+    <w:p>
+      <w:r>
+        <w:t>CC Root: ['GO:0005575']</w:t>
+      </w:r>
+    </w:p>
+    <w:p>
+      <w:r>
+        <w:t>BP Leaf Size: 13627</w:t>
+      </w:r>
+    </w:p>
+    <w:p>
+      <w:r>
+        <w:t>MF Leaf Size: 9066</w:t>
+      </w:r>
+    </w:p>
+    <w:p>
+      <w:r>
+        <w:t>CC Leaf Size: 2751</w:t>
+      </w:r>
+    </w:p>
     <w:sectPr>
       <w:pgSz w:w="12240" w:h="15840"/>
       <w:pgMar w:top="1440" w:right="1440" w:bottom="1440" w:left="1440" w:header="720" w:footer="720" w:gutter="0"/>

</xml_diff>